<commit_message>
réécrture de l'intro + anaylse
</commit_message>
<xml_diff>
--- a/Le musée des beaux.docx
+++ b/Le musée des beaux.docx
@@ -34,34 +34,21 @@
     </w:p>
     <w:p>
       <w:r>
-        <w:t xml:space="preserve">1694 = un siècle avant la création des musée qui date de la Révolution française et donc un siècle avant le Louvre-&gt; un des plus anciens musées publics de France, 1849 = musée d’archéologie est créé, situé sur la plus grande place de la ville de Besançon, </w:t>
-      </w:r>
-      <w:r>
-        <w:t>1</w:t>
-      </w:r>
-      <w:r>
-        <w:rPr>
-          <w:vertAlign w:val="superscript"/>
-        </w:rPr>
-        <w:t>er</w:t>
-      </w:r>
-      <w:r>
-        <w:t xml:space="preserve"> trava</w:t>
-      </w:r>
-      <w:bookmarkStart w:id="0" w:name="_GoBack"/>
-      <w:bookmarkEnd w:id="0"/>
-      <w:r>
-        <w:t>ux pour plus de place de 1834 à 1842, après une donation (Besson) le musée est réaménagé (car pas assez de place) ce qui donnera la version qui ressemblera beaucoup à celle qu’on connait aujourd’hui avec une structure en béton à l’intérieur, le musée fermera ses portes en octobre 2015 pour une rénovation jusqu’à novembre 2018 qui sera d’ailleurs inauguré par le président de la République Emmanuel Macron</w:t>
-      </w:r>
-    </w:p>
-    <w:p>
-      <w:r>
-        <w:t>Collections :</w:t>
-      </w:r>
-    </w:p>
-    <w:p>
-      <w:r>
-        <w:t xml:space="preserve">Les collections viennent principalement de 4 donations : l’abbé </w:t>
+        <w:t xml:space="preserve">Le musée des beaux-arts et d’archéologie est situé à Besançon et il est construit en 1694. C’est intéressant car c’est un siècle avant la création du Louvre et donc de la création des musées publiques grâce à la révolution française. Il s’agit donc d’un des plus vieux musées de France. La collection d’archéologie rejoint le musée d’art en 1848. Il est situé sur la grande place de la ville de Besançon qui est la place de la République. Les premiers travaux seront de 1834 à 1842. Puis d’autres travaux conséquents seront engagés après la donation de Besson car il n’y a plus assez de place. C’est grâce à ce réaménagement que le musée prendra sa forme très </w:t>
+      </w:r>
+      <w:r>
+        <w:t>ressemblante</w:t>
+      </w:r>
+      <w:r>
+        <w:t xml:space="preserve"> à celle d’aujourd’hui avec une structure en béton à l’intérieur. </w:t>
+      </w:r>
+      <w:r>
+        <w:t xml:space="preserve">Le musée fermera ensuite ses portes en octobre 2015 pour une rénovation de l’espace jusqu’à novembre 2018, qui sera d’ailleurs inauguré par le président de la République Emmanuel Macron. </w:t>
+      </w:r>
+    </w:p>
+    <w:p>
+      <w:r>
+        <w:t xml:space="preserve">Concernant les collections, elles viennent principalement de 4 donations importantes avec : l’abbé </w:t>
       </w:r>
       <w:proofErr w:type="spellStart"/>
       <w:r>
@@ -69,10 +56,36 @@
       </w:r>
       <w:proofErr w:type="spellEnd"/>
       <w:r>
-        <w:t xml:space="preserve">, en 1694, </w:t>
-      </w:r>
-      <w:r>
-        <w:t>Pierre-Adrien Pâris en 1819 est un architecte du roi qui lège 38 peintures et 183 dessins (ceux de Fragonard), Jean Gigoux en 1894 3'000 dessins et 460 tableaux. La dernière en 1960 par George Besson avec 112 tableaux et 220 dessins.</w:t>
+        <w:t xml:space="preserve"> en 1694 puis Pierre-Adrien Pâris en 1819 qui est un architecte du roi qui va </w:t>
+      </w:r>
+      <w:proofErr w:type="spellStart"/>
+      <w:r>
+        <w:t>lèger</w:t>
+      </w:r>
+      <w:proofErr w:type="spellEnd"/>
+      <w:r>
+        <w:t xml:space="preserve"> 38 peintures et 183 dessins (dont ceux de </w:t>
+      </w:r>
+      <w:proofErr w:type="spellStart"/>
+      <w:r>
+        <w:t>Fragonnard</w:t>
+      </w:r>
+      <w:proofErr w:type="spellEnd"/>
+      <w:r>
+        <w:t xml:space="preserve">). Ensuite en 1894, il y a Jean </w:t>
+      </w:r>
+      <w:proofErr w:type="spellStart"/>
+      <w:r>
+        <w:t>Gigoux</w:t>
+      </w:r>
+      <w:proofErr w:type="spellEnd"/>
+      <w:r>
+        <w:t xml:space="preserve"> qui va faire don de 3'000 dessins et 460 tableaux. La dernière est celle de George Besson avec 112 tableaux et 220 dessins, qui va insister le musée à faire des travaux pour agrandir le musée.</w:t>
+      </w:r>
+    </w:p>
+    <w:p>
+      <w:r>
+        <w:t>Le musée expose des peintures, de l’art graphique (dessins), de la sculpture et de l’archéologie.</w:t>
       </w:r>
     </w:p>
     <w:p>
@@ -249,10 +262,24 @@
       </w:r>
     </w:p>
     <w:p>
+      <w:r>
+        <w:t xml:space="preserve">Parler </w:t>
+      </w:r>
+      <w:proofErr w:type="gramStart"/>
+      <w:r>
+        <w:t>des visite guidée</w:t>
+      </w:r>
+      <w:proofErr w:type="gramEnd"/>
+      <w:r>
+        <w:t xml:space="preserve"> par thème comme l’érotisme dans l’art pour la saint-valentin</w:t>
+      </w:r>
+    </w:p>
+    <w:p>
       <w:pPr>
         <w:pStyle w:val="Titre2"/>
       </w:pPr>
       <w:r>
+        <w:lastRenderedPageBreak/>
         <w:t>Scénographie</w:t>
       </w:r>
     </w:p>
@@ -261,11 +288,7 @@
         <w:t xml:space="preserve">Pour l’archéologie, les œuvres se trouve en dehors de ce bloque de béton au rez-de-chaussée, </w:t>
       </w:r>
       <w:r>
-        <w:t xml:space="preserve">c’est le premier endroit par lequel commence le spectateur. Il débute avec l’Egypte avec principalement des sarcophages, des momies et avec par exemple, une magnifique mosaïque sur lequel on peut passer grâce à une passerelle transparente qui se trouve par-dessus. Ensuite, se trouve une collection </w:t>
-      </w:r>
-      <w:r>
-        <w:lastRenderedPageBreak/>
-        <w:t>d’archéologie régionale qui représente la vie des habitants autour de la vallée du Doubs.</w:t>
+        <w:t>c’est le premier endroit par lequel commence le spectateur. Il débute avec l’Egypte avec principalement des sarcophages, des momies et avec par exemple, une magnifique mosaïque sur lequel on peut passer grâce à une passerelle transparente qui se trouve par-dessus. Ensuite, se trouve une collection d’archéologie régionale qui représente la vie des habitants autour de la vallée du Doubs.</w:t>
       </w:r>
     </w:p>
     <w:p>
@@ -362,10 +385,7 @@
         <w:jc w:val="both"/>
       </w:pPr>
       <w:r>
-        <w:t>Gustave Courbet est né le 10 juin 1819 en France à Ornans dans le Doubs et il mort le 31 décembre 1877 lorsqu’il avait 58 ans en Suisse. Il est peintre, sculpteur et dessinateur. -il provient d’un milieu aisé avec 3 sœurs toutes plus petites. Il fit des études d’art à Ornans puis à Besançon mais il n’était pas très doué. A 20 ans il s’installe à Paris pour suivre des études de droits comme le voulait ses parents mais c’est ici qu’ils se convint qu’il veuille être artiste. Ses 1ères œuvres sont essentiellement des autoportraits. C’est dans sa ville natale, qui est Ornans, que Courbet développe son style réaliste inspiré par la campagne franc-comtoise et il devient le principal représentant du réalisme en France.</w:t>
-      </w:r>
-      <w:r>
-        <w:t xml:space="preserve"> Le réalisme est donc apparu au milieu du 19ème siècle principalement en France. Les artistes de ce mouvement sont en quête non d’idéal ou </w:t>
+        <w:t xml:space="preserve">Gustave Courbet est né le 10 juin 1819 en France à Ornans dans le Doubs et il mort le 31 décembre 1877 lorsqu’il avait 58 ans en Suisse. Il est peintre, sculpteur et dessinateur. -il provient d’un milieu aisé avec 3 sœurs toutes plus petites. Il fit des études d’art à Ornans puis à Besançon mais il n’était pas très doué. A 20 ans il s’installe à Paris pour suivre des études de droits comme le voulait ses parents mais c’est ici qu’ils se convint qu’il veuille être artiste. Ses 1ères œuvres sont essentiellement des autoportraits. C’est dans sa ville natale, qui est Ornans, que Courbet développe son style réaliste inspiré par la campagne franc-comtoise et il devient le principal représentant du réalisme en France. Le réalisme est donc apparu au milieu du 19ème siècle principalement en France. Les artistes de ce mouvement sont en quête non d’idéal ou </w:t>
       </w:r>
       <w:r>
         <w:t>d’académisme mais</w:t>
@@ -395,13 +415,73 @@
       <w:r>
         <w:t xml:space="preserve"> est une peinture, huile sur toile, datant de 1867 conservé pendant la rénovation du musée de Besançon au musée d’Orsay puis est revenu à son lieu d’origine (et donc le musée d’art et d’architecture de Besançon) après 7 ans, avec comme taille : 355x 505 cm. Il s’agit d’une peinture animalière figurative. Pour son histoire, ce tableau a fait scandale car Courbet a utilisé un grand format, normalement réservé </w:t>
       </w:r>
-      <w:proofErr w:type="gramStart"/>
-      <w:r>
-        <w:t>au peinture</w:t>
-      </w:r>
-      <w:proofErr w:type="gramEnd"/>
-      <w:r>
-        <w:t xml:space="preserve"> d’histoire, pour représenter une « vulgaire » scène de chasse.</w:t>
+      <w:r>
+        <w:t xml:space="preserve">à la peinture </w:t>
+      </w:r>
+      <w:r>
+        <w:t>d’histoire, pour représenter une « vulgaire » scène de chasse.</w:t>
+      </w:r>
+    </w:p>
+    <w:p/>
+    <w:p>
+      <w:r>
+        <w:rPr>
+          <w:noProof/>
+        </w:rPr>
+        <w:lastRenderedPageBreak/>
+        <w:drawing>
+          <wp:inline distT="0" distB="0" distL="0" distR="0">
+            <wp:extent cx="5748655" cy="4095115"/>
+            <wp:effectExtent l="0" t="0" r="4445" b="635"/>
+            <wp:docPr id="1" name="Image 1"/>
+            <wp:cNvGraphicFramePr>
+              <a:graphicFrameLocks xmlns:a="http://schemas.openxmlformats.org/drawingml/2006/main" noChangeAspect="1"/>
+            </wp:cNvGraphicFramePr>
+            <a:graphic xmlns:a="http://schemas.openxmlformats.org/drawingml/2006/main">
+              <a:graphicData uri="http://schemas.openxmlformats.org/drawingml/2006/picture">
+                <pic:pic xmlns:pic="http://schemas.openxmlformats.org/drawingml/2006/picture">
+                  <pic:nvPicPr>
+                    <pic:cNvPr id="0" name="Picture 1"/>
+                    <pic:cNvPicPr>
+                      <a:picLocks noChangeAspect="1" noChangeArrowheads="1"/>
+                    </pic:cNvPicPr>
+                  </pic:nvPicPr>
+                  <pic:blipFill>
+                    <a:blip r:embed="rId7">
+                      <a:extLst>
+                        <a:ext uri="{28A0092B-C50C-407E-A947-70E740481C1C}">
+                          <a14:useLocalDpi xmlns:a14="http://schemas.microsoft.com/office/drawing/2010/main" val="0"/>
+                        </a:ext>
+                      </a:extLst>
+                    </a:blip>
+                    <a:srcRect/>
+                    <a:stretch>
+                      <a:fillRect/>
+                    </a:stretch>
+                  </pic:blipFill>
+                  <pic:spPr bwMode="auto">
+                    <a:xfrm>
+                      <a:off x="0" y="0"/>
+                      <a:ext cx="5748655" cy="4095115"/>
+                    </a:xfrm>
+                    <a:prstGeom prst="rect">
+                      <a:avLst/>
+                    </a:prstGeom>
+                    <a:noFill/>
+                    <a:ln>
+                      <a:noFill/>
+                    </a:ln>
+                  </pic:spPr>
+                </pic:pic>
+              </a:graphicData>
+            </a:graphic>
+          </wp:inline>
+        </w:drawing>
+      </w:r>
+    </w:p>
+    <w:p>
+      <w:r>
+        <w:t>Dans cette scène, nous pouvons observer un cerf se faisant attaquer par une meute de chiens</w:t>
       </w:r>
     </w:p>
     <w:p>
@@ -415,11 +495,12 @@
         <w:t xml:space="preserve"> dans la neige -&gt; l’Hallali :</w:t>
       </w:r>
       <w:r>
-        <w:t xml:space="preserve"> cri qui marque la victoire imminente du chasseur sur l’animal poursuivi / cri ou sonnerie annonçant que l’animal poursuivi est sur le point de se rendre ou est pris / indique que l’animal fait une dernière tentative de fuite -&gt; cerf blessé à mort, cri de manière pathétique -&gt; cheval de cabre -&gt; un fouet qui claque -&gt; en hiver -&gt; la chasse est probablement interdite = tenue secrète -&gt; 1er constat sombre -&gt; avant la mise à mort de l’animal  de l’animal traqué, encerclé par </w:t>
-      </w:r>
-      <w:r>
-        <w:lastRenderedPageBreak/>
-        <w:t>les chiens = Hallali -&gt; 10 ans avant le décès du peintre -&gt; si grande pour une scène illicite = exposer la souffrance de l’animal au cœur de sa mise à mort -&gt; mouvement de rond entre les chiens, le fouet, chasseur, cheval, mouvement cyclique = dance funèbre -&gt; tout semble converger vers l’animal souffrant (au centre du tableau) -&gt; chien à droite fragile et vulnérable -&gt; homme =vertical -&gt; cerf = horizontal</w:t>
+        <w:t xml:space="preserve"> cri qui marque la victoire imminente du chasseur sur l’animal poursuivi / cri ou sonnerie annonçant que l’animal poursuivi est sur le point de se rendre o</w:t>
+      </w:r>
+      <w:bookmarkStart w:id="0" w:name="_GoBack"/>
+      <w:bookmarkEnd w:id="0"/>
+      <w:r>
+        <w:t>u est pris / indique que l’animal fait une dernière tentative de fuite -&gt; cerf blessé à mort, cri de manière pathétique -&gt; cheval de cabre -&gt; un fouet qui claque -&gt; en hiver -&gt; la chasse est probablement interdite = tenue secrète -&gt; 1er constat sombre -&gt; avant la mise à mort de l’animal  de l’animal traqué, encerclé par les chiens = Hallali -&gt; 10 ans avant le décès du peintre -&gt; si grande pour une scène illicite = exposer la souffrance de l’animal au cœur de sa mise à mort -&gt; mouvement de rond entre les chiens, le fouet, chasseur, cheval, mouvement cyclique = dance funèbre -&gt; tout semble converger vers l’animal souffrant (au centre du tableau) -&gt; chien à droite fragile et vulnérable -&gt; homme =vertical -&gt; cerf = horizontal</w:t>
       </w:r>
     </w:p>
     <w:p>
@@ -449,7 +530,7 @@
       </w:r>
     </w:p>
     <w:p>
-      <w:hyperlink r:id="rId7" w:history="1">
+      <w:hyperlink r:id="rId8" w:history="1">
         <w:r>
           <w:rPr>
             <w:rStyle w:val="Lienhypertexte"/>
@@ -468,7 +549,7 @@
     </w:p>
     <w:p/>
     <w:sectPr>
-      <w:headerReference w:type="default" r:id="rId8"/>
+      <w:headerReference w:type="default" r:id="rId9"/>
       <w:pgSz w:w="11906" w:h="16838"/>
       <w:pgMar w:top="1417" w:right="1417" w:bottom="1417" w:left="1417" w:header="708" w:footer="708" w:gutter="0"/>
       <w:cols w:space="708"/>
@@ -918,6 +999,7 @@
     <w:lsdException w:name="HTML Sample" w:semiHidden="1" w:unhideWhenUsed="1"/>
     <w:lsdException w:name="HTML Typewriter" w:semiHidden="1" w:unhideWhenUsed="1"/>
     <w:lsdException w:name="HTML Variable" w:semiHidden="1" w:unhideWhenUsed="1"/>
+    <w:lsdException w:name="Normal Table" w:semiHidden="1" w:unhideWhenUsed="1"/>
     <w:lsdException w:name="annotation subject" w:semiHidden="1" w:unhideWhenUsed="1"/>
     <w:lsdException w:name="No List" w:semiHidden="1" w:unhideWhenUsed="1"/>
     <w:lsdException w:name="Outline List 1" w:semiHidden="1" w:unhideWhenUsed="1"/>
@@ -964,8 +1046,10 @@
     <w:lsdException w:name="Table Subtle 2" w:semiHidden="1" w:unhideWhenUsed="1"/>
     <w:lsdException w:name="Table Web 1" w:semiHidden="1" w:unhideWhenUsed="1"/>
     <w:lsdException w:name="Table Web 2" w:semiHidden="1" w:unhideWhenUsed="1"/>
+    <w:lsdException w:name="Table Web 3" w:semiHidden="1" w:unhideWhenUsed="1"/>
     <w:lsdException w:name="Balloon Text" w:semiHidden="1" w:unhideWhenUsed="1"/>
     <w:lsdException w:name="Table Grid" w:uiPriority="39"/>
+    <w:lsdException w:name="Table Theme" w:semiHidden="1" w:unhideWhenUsed="1"/>
     <w:lsdException w:name="Placeholder Text" w:semiHidden="1"/>
     <w:lsdException w:name="No Spacing" w:uiPriority="1" w:qFormat="1"/>
     <w:lsdException w:name="Light Shading" w:uiPriority="60"/>

</xml_diff>